<commit_message>
Update to the final proposal.
</commit_message>
<xml_diff>
--- a/Final Topic Proposal.docx
+++ b/Final Topic Proposal.docx
@@ -229,7 +229,21 @@
           <w:rFonts w:ascii="Arial" w:eastAsia="Times New Roman" w:hAnsi="Arial" w:cs="Arial"/>
           <w:color w:val="000000"/>
         </w:rPr>
-        <w:t>Credit Card Approval Prediction Based on the Person Lifestyle</w:t>
+        <w:t xml:space="preserve">Credit Card Approval Prediction Based on the </w:t>
+      </w:r>
+      <w:r>
+        <w:rPr>
+          <w:rFonts w:ascii="Arial" w:eastAsia="Times New Roman" w:hAnsi="Arial" w:cs="Arial"/>
+          <w:color w:val="000000"/>
+        </w:rPr>
+        <w:t>Applicants</w:t>
+      </w:r>
+      <w:r>
+        <w:rPr>
+          <w:rFonts w:ascii="Arial" w:eastAsia="Times New Roman" w:hAnsi="Arial" w:cs="Arial"/>
+          <w:color w:val="000000"/>
+        </w:rPr>
+        <w:t xml:space="preserve"> Lifestyle</w:t>
       </w:r>
     </w:p>
     <w:p>

</xml_diff>